<commit_message>
Updated esther.docx with new content
</commit_message>
<xml_diff>
--- a/esther.docx
+++ b/esther.docx
@@ -12,7 +12,47 @@
         <w:rPr>
           <w:lang w:val="en-US"/>
         </w:rPr>
-        <w:t>esther</w:t>
+        <w:t>E</w:t>
+      </w:r>
+      <w:r>
+        <w:rPr>
+          <w:lang w:val="en-US"/>
+        </w:rPr>
+        <w:t>sther</w:t>
+      </w:r>
+      <w:r>
+        <w:rPr>
+          <w:lang w:val="en-US"/>
+        </w:rPr>
+        <w:t xml:space="preserve"> </w:t>
+      </w:r>
+      <w:proofErr w:type="spellStart"/>
+      <w:r>
+        <w:rPr>
+          <w:lang w:val="en-US"/>
+        </w:rPr>
+        <w:t>jeba</w:t>
+      </w:r>
+      <w:proofErr w:type="spellEnd"/>
+      <w:r>
+        <w:rPr>
+          <w:lang w:val="en-US"/>
+        </w:rPr>
+        <w:t xml:space="preserve"> </w:t>
+      </w:r>
+      <w:proofErr w:type="spellStart"/>
+      <w:r>
+        <w:rPr>
+          <w:lang w:val="en-US"/>
+        </w:rPr>
+        <w:t>thangam</w:t>
+      </w:r>
+      <w:proofErr w:type="spellEnd"/>
+      <w:r>
+        <w:rPr>
+          <w:lang w:val="en-US"/>
+        </w:rPr>
+        <w:t xml:space="preserve"> S</w:t>
       </w:r>
       <w:bookmarkStart w:id="0" w:name="_GoBack"/>
       <w:bookmarkEnd w:id="0"/>

</xml_diff>